<commit_message>
1st discussion, improved table of content
</commit_message>
<xml_diff>
--- a/thesis_files/[2] firmware/[1] vivado/export & re-create vivado block design.docx
+++ b/thesis_files/[2] firmware/[1] vivado/export & re-create vivado block design.docx
@@ -137,8 +137,6 @@
           <w:t>https://github.com/openquantumhardware/qick/tree/fb4a08fc544345af344e129b6d7c1bd98cf914f3</w:t>
         </w:r>
       </w:hyperlink>
-      <w:bookmarkStart w:id="0" w:name="_GoBack"/>
-      <w:bookmarkEnd w:id="0"/>
     </w:p>
     <w:p>
       <w:pPr>
@@ -837,55 +835,73 @@
           <w:u w:val="single"/>
         </w:rPr>
       </w:pPr>
-    </w:p>
-    <w:p>
-      <w:pPr>
-        <w:rPr>
-          <w:rFonts w:ascii="Times New Roman" w:hAnsi="Times New Roman" w:cs="Times New Roman"/>
-          <w:sz w:val="24"/>
-        </w:rPr>
-      </w:pPr>
-      <w:r>
-        <w:rPr>
-          <w:rFonts w:ascii="Times New Roman" w:hAnsi="Times New Roman" w:cs="Times New Roman"/>
-          <w:sz w:val="24"/>
-        </w:rPr>
-        <w:t>This repo contains codes all demos used in this thesis:</w:t>
-      </w:r>
-    </w:p>
-    <w:p>
-      <w:pPr>
-        <w:rPr>
-          <w:rFonts w:ascii="Times New Roman" w:hAnsi="Times New Roman" w:cs="Times New Roman"/>
-          <w:sz w:val="24"/>
-        </w:rPr>
-      </w:pPr>
-      <w:hyperlink r:id="rId14" w:history="1">
+      <w:r>
+        <w:rPr>
+          <w:rFonts w:ascii="Times New Roman" w:hAnsi="Times New Roman" w:cs="Times New Roman"/>
+        </w:rPr>
+        <w:t>After exporting a block desi</w:t>
+      </w:r>
+      <w:r>
+        <w:rPr>
+          <w:rFonts w:ascii="Times New Roman" w:hAnsi="Times New Roman" w:cs="Times New Roman"/>
+        </w:rPr>
+        <w:t>g</w:t>
+      </w:r>
+      <w:r>
+        <w:rPr>
+          <w:rFonts w:ascii="Times New Roman" w:hAnsi="Times New Roman" w:cs="Times New Roman"/>
+        </w:rPr>
+        <w:t>n</w:t>
+      </w:r>
+      <w:r>
+        <w:rPr>
+          <w:rFonts w:ascii="Times New Roman" w:hAnsi="Times New Roman" w:cs="Times New Roman"/>
+        </w:rPr>
+        <w:t xml:space="preserve"> following the section </w:t>
+      </w:r>
+      <w:hyperlink r:id="rId14" w:anchor="0572e73216a34bed84df14a3de103800" w:history="1">
         <w:r>
           <w:rPr>
-            <w:rStyle w:val="Hyperlink"/>
+            <w:rStyle w:val="link-annotation-unknown-block-id--72457087"/>
             <w:rFonts w:ascii="Times New Roman" w:hAnsi="Times New Roman" w:cs="Times New Roman"/>
-            <w:sz w:val="24"/>
+            <w:i/>
+            <w:iCs/>
+            <w:color w:val="0000FF"/>
+            <w:u w:val="single"/>
           </w:rPr>
-          <w:t>https://github.com/Ri-chard-Wu/thesis/tree/master/codes</w:t>
+          <w:t>export vivado block design</w:t>
         </w:r>
       </w:hyperlink>
-    </w:p>
-    <w:p>
-      <w:pPr>
-        <w:rPr>
-          <w:rFonts w:ascii="Times New Roman" w:hAnsi="Times New Roman" w:cs="Times New Roman"/>
-          <w:noProof/>
-          <w:sz w:val="24"/>
-          <w:szCs w:val="24"/>
-        </w:rPr>
-      </w:pPr>
-      <w:r>
-        <w:rPr>
-          <w:rFonts w:ascii="Times New Roman" w:hAnsi="Times New Roman" w:cs="Times New Roman"/>
-          <w:sz w:val="24"/>
-        </w:rPr>
-        <w:t>In all the demo directories there are two scripts in the f</w:t>
+      <w:r>
+        <w:rPr>
+          <w:rFonts w:ascii="Times New Roman" w:hAnsi="Times New Roman" w:cs="Times New Roman"/>
+        </w:rPr>
+        <w:t xml:space="preserve"> </w:t>
+      </w:r>
+      <w:r>
+        <w:rPr>
+          <w:rFonts w:ascii="Times New Roman" w:hAnsi="Times New Roman" w:cs="Times New Roman"/>
+        </w:rPr>
+        <w:t xml:space="preserve">above, </w:t>
+      </w:r>
+      <w:r>
+        <w:rPr>
+          <w:rFonts w:ascii="Times New Roman" w:hAnsi="Times New Roman" w:cs="Times New Roman"/>
+        </w:rPr>
+        <w:t>we will</w:t>
+      </w:r>
+      <w:r>
+        <w:rPr>
+          <w:rFonts w:ascii="Times New Roman" w:hAnsi="Times New Roman" w:cs="Times New Roman"/>
+        </w:rPr>
+        <w:t xml:space="preserve"> obtain two files</w:t>
+      </w:r>
+      <w:r>
+        <w:rPr>
+          <w:rFonts w:ascii="Times New Roman" w:hAnsi="Times New Roman" w:cs="Times New Roman"/>
+          <w:sz w:val="24"/>
+        </w:rPr>
+        <w:t xml:space="preserve"> in the f</w:t>
       </w:r>
       <w:r>
         <w:rPr>
@@ -1171,7 +1187,6 @@
           <w:rFonts w:ascii="Times New Roman" w:hAnsi="Times New Roman" w:cs="Times New Roman"/>
           <w:sz w:val="24"/>
         </w:rPr>
-        <w:lastRenderedPageBreak/>
         <w:t xml:space="preserve">Step4. Open vivado (2020.2). Then, in Tcl Console, cd to </w:t>
       </w:r>
       <w:r>
@@ -1198,10 +1213,11 @@
           <w:noProof/>
           <w:sz w:val="24"/>
         </w:rPr>
+        <w:lastRenderedPageBreak/>
         <w:drawing>
           <wp:inline distT="0" distB="0" distL="0" distR="0" wp14:anchorId="6BD8A6DA" wp14:editId="7185F2CD">
-            <wp:extent cx="2842506" cy="2110923"/>
-            <wp:effectExtent l="0" t="0" r="0" b="3810"/>
+            <wp:extent cx="3994150" cy="2966165"/>
+            <wp:effectExtent l="0" t="0" r="6350" b="5715"/>
             <wp:docPr id="1" name="Picture 1"/>
             <wp:cNvGraphicFramePr>
               <a:graphicFrameLocks xmlns:a="http://schemas.openxmlformats.org/drawingml/2006/main" noChangeAspect="1"/>
@@ -1222,7 +1238,7 @@
                   <pic:spPr>
                     <a:xfrm>
                       <a:off x="0" y="0"/>
-                      <a:ext cx="2842506" cy="2110923"/>
+                      <a:ext cx="4001661" cy="2971743"/>
                     </a:xfrm>
                     <a:prstGeom prst="rect">
                       <a:avLst/>
@@ -1247,6 +1263,7 @@
           <w:sz w:val="24"/>
         </w:rPr>
       </w:pPr>
+      <w:bookmarkStart w:id="0" w:name="_GoBack"/>
       <w:r>
         <w:rPr>
           <w:rFonts w:ascii="Times New Roman" w:hAnsi="Times New Roman" w:cs="Times New Roman"/>
@@ -1327,6 +1344,7 @@
         <w:t xml:space="preserve"> tab.</w:t>
       </w:r>
     </w:p>
+    <w:bookmarkEnd w:id="0"/>
     <w:p>
       <w:pPr>
         <w:pStyle w:val="ListParagraph"/>
@@ -3728,6 +3746,11 @@
       <w:u w:val="single"/>
     </w:rPr>
   </w:style>
+  <w:style w:type="character" w:customStyle="1" w:styleId="link-annotation-unknown-block-id--72457087">
+    <w:name w:val="link-annotation-unknown-block-id--72457087"/>
+    <w:basedOn w:val="DefaultParagraphFont"/>
+    <w:rsid w:val="00056EC9"/>
+  </w:style>
 </w:styles>
 </file>
 
@@ -3997,7 +4020,7 @@
 </file>
 
 <file path=customXml/itemProps1.xml><?xml version="1.0" encoding="utf-8"?>
-<ds:datastoreItem xmlns:ds="http://schemas.openxmlformats.org/officeDocument/2006/customXml" ds:itemID="{21A75091-DC41-47D8-8865-88FD69111CF1}">
+<ds:datastoreItem xmlns:ds="http://schemas.openxmlformats.org/officeDocument/2006/customXml" ds:itemID="{FC07F484-609A-44FC-BBA2-4670B1A75B6B}">
   <ds:schemaRefs>
     <ds:schemaRef ds:uri="http://schemas.openxmlformats.org/officeDocument/2006/bibliography"/>
   </ds:schemaRefs>

</xml_diff>